<commit_message>
Weapon generator function written and tested
</commit_message>
<xml_diff>
--- a/Weapon Classifications.docx
+++ b/Weapon Classifications.docx
@@ -72,30 +72,99 @@
         <w:t xml:space="preserve"> </w:t>
       </w:r>
       <w:r>
-        <w:t>Wakizashi</w:t>
+        <w:t xml:space="preserve">Wakizashi, </w:t>
+      </w:r>
+      <w:proofErr w:type="spellStart"/>
+      <w:r>
+        <w:t>Ninjato</w:t>
+      </w:r>
+      <w:proofErr w:type="spellEnd"/>
+      <w:r>
+        <w:t xml:space="preserve">, Messer, </w:t>
+      </w:r>
+      <w:proofErr w:type="spellStart"/>
+      <w:r>
+        <w:t>Dha</w:t>
+      </w:r>
+      <w:proofErr w:type="spellEnd"/>
+      <w:r>
+        <w:t xml:space="preserve">, Cutlass, </w:t>
+      </w:r>
+      <w:proofErr w:type="spellStart"/>
+      <w:r>
+        <w:t>Yatagan</w:t>
+      </w:r>
+      <w:proofErr w:type="spellEnd"/>
+    </w:p>
+    <w:p>
+      <w:pPr>
+        <w:pStyle w:val="ListParagraph"/>
+        <w:numPr>
+          <w:ilvl w:val="2"/>
+          <w:numId w:val="1"/>
+        </w:numPr>
+      </w:pPr>
+      <w:r>
+        <w:t>Medium (35-51 in)</w:t>
+      </w:r>
+    </w:p>
+    <w:p>
+      <w:pPr>
+        <w:pStyle w:val="ListParagraph"/>
+        <w:numPr>
+          <w:ilvl w:val="3"/>
+          <w:numId w:val="1"/>
+        </w:numPr>
+      </w:pPr>
+      <w:r>
+        <w:t>Katana, Falchion</w:t>
       </w:r>
       <w:r>
         <w:t xml:space="preserve">, </w:t>
       </w:r>
+      <w:r>
+        <w:t>Badelaire</w:t>
+      </w:r>
+      <w:r>
+        <w:t xml:space="preserve">, </w:t>
+      </w:r>
       <w:proofErr w:type="spellStart"/>
       <w:r>
-        <w:t>Ninjato</w:t>
+        <w:t>Kamplain</w:t>
       </w:r>
       <w:proofErr w:type="spellEnd"/>
-      <w:r>
-        <w:t xml:space="preserve">, Messer, </w:t>
-      </w:r>
+    </w:p>
+    <w:p>
+      <w:pPr>
+        <w:pStyle w:val="ListParagraph"/>
+        <w:numPr>
+          <w:ilvl w:val="2"/>
+          <w:numId w:val="1"/>
+        </w:numPr>
+      </w:pPr>
+      <w:r>
+        <w:t>Long (51+ in)</w:t>
+      </w:r>
+    </w:p>
+    <w:p>
+      <w:pPr>
+        <w:pStyle w:val="ListParagraph"/>
+        <w:numPr>
+          <w:ilvl w:val="3"/>
+          <w:numId w:val="1"/>
+        </w:numPr>
+      </w:pPr>
       <w:proofErr w:type="spellStart"/>
       <w:r>
-        <w:t>Dha</w:t>
+        <w:t>Odachi</w:t>
       </w:r>
       <w:proofErr w:type="spellEnd"/>
       <w:r>
-        <w:t xml:space="preserve">, Cutlass, </w:t>
+        <w:t xml:space="preserve">, </w:t>
       </w:r>
       <w:proofErr w:type="spellStart"/>
       <w:r>
-        <w:t>Yatagan</w:t>
+        <w:t>Miaodao</w:t>
       </w:r>
       <w:proofErr w:type="spellEnd"/>
     </w:p>
@@ -103,11 +172,77 @@
       <w:pPr>
         <w:pStyle w:val="ListParagraph"/>
         <w:numPr>
+          <w:ilvl w:val="1"/>
+          <w:numId w:val="1"/>
+        </w:numPr>
+      </w:pPr>
+      <w:r>
+        <w:t>Double-Edged</w:t>
+      </w:r>
+    </w:p>
+    <w:p>
+      <w:pPr>
+        <w:pStyle w:val="ListParagraph"/>
+        <w:numPr>
           <w:ilvl w:val="2"/>
           <w:numId w:val="1"/>
         </w:numPr>
       </w:pPr>
       <w:r>
+        <w:t>Short (16-34 in)</w:t>
+      </w:r>
+    </w:p>
+    <w:p>
+      <w:pPr>
+        <w:pStyle w:val="ListParagraph"/>
+        <w:numPr>
+          <w:ilvl w:val="3"/>
+          <w:numId w:val="1"/>
+        </w:numPr>
+      </w:pPr>
+      <w:r>
+        <w:t xml:space="preserve">Short Sword, Gladius, </w:t>
+      </w:r>
+      <w:proofErr w:type="spellStart"/>
+      <w:r>
+        <w:t>Xiphos</w:t>
+      </w:r>
+      <w:proofErr w:type="spellEnd"/>
+      <w:r>
+        <w:t xml:space="preserve">, Jian, </w:t>
+      </w:r>
+      <w:r>
+        <w:t xml:space="preserve">Spatha, </w:t>
+      </w:r>
+      <w:proofErr w:type="spellStart"/>
+      <w:r>
+        <w:t>Tsurugi</w:t>
+      </w:r>
+      <w:proofErr w:type="spellEnd"/>
+      <w:r>
+        <w:t xml:space="preserve">, </w:t>
+      </w:r>
+      <w:r>
+        <w:t>Cinquedea</w:t>
+      </w:r>
+      <w:r>
+        <w:t xml:space="preserve">, </w:t>
+      </w:r>
+      <w:proofErr w:type="spellStart"/>
+      <w:r>
+        <w:t>Katzbalger</w:t>
+      </w:r>
+      <w:proofErr w:type="spellEnd"/>
+    </w:p>
+    <w:p>
+      <w:pPr>
+        <w:pStyle w:val="ListParagraph"/>
+        <w:numPr>
+          <w:ilvl w:val="2"/>
+          <w:numId w:val="1"/>
+        </w:numPr>
+      </w:pPr>
+      <w:r>
         <w:t>Medium (35-51 in)</w:t>
       </w:r>
     </w:p>
@@ -120,20 +255,117 @@
         </w:numPr>
       </w:pPr>
       <w:r>
-        <w:t>Katana, Falchion</w:t>
-      </w:r>
+        <w:t xml:space="preserve">Longsword, Bastard Sword, Hand and a Half Sword, Arming Sword, Broadsword, Knight’s Sword, </w:t>
+      </w:r>
+      <w:proofErr w:type="spellStart"/>
+      <w:r>
+        <w:t>Kaskara</w:t>
+      </w:r>
+      <w:proofErr w:type="spellEnd"/>
+      <w:r>
+        <w:t xml:space="preserve">, Rapier, </w:t>
+      </w:r>
+      <w:proofErr w:type="spellStart"/>
+      <w:r>
+        <w:t>Schiavona</w:t>
+      </w:r>
+      <w:proofErr w:type="spellEnd"/>
+    </w:p>
+    <w:p>
+      <w:pPr>
+        <w:pStyle w:val="ListParagraph"/>
+        <w:numPr>
+          <w:ilvl w:val="2"/>
+          <w:numId w:val="1"/>
+        </w:numPr>
+      </w:pPr>
+      <w:r>
+        <w:t>Long (51+ in)</w:t>
+      </w:r>
+    </w:p>
+    <w:p>
+      <w:pPr>
+        <w:pStyle w:val="ListParagraph"/>
+        <w:numPr>
+          <w:ilvl w:val="3"/>
+          <w:numId w:val="1"/>
+        </w:numPr>
+      </w:pPr>
+      <w:proofErr w:type="spellStart"/>
+      <w:r>
+        <w:t>Greatsword</w:t>
+      </w:r>
+      <w:proofErr w:type="spellEnd"/>
+      <w:r>
+        <w:t xml:space="preserve">, Two-handed Sword, Claymore, </w:t>
+      </w:r>
+      <w:proofErr w:type="spellStart"/>
+      <w:r>
+        <w:t>Estoc</w:t>
+      </w:r>
+      <w:proofErr w:type="spellEnd"/>
       <w:r>
         <w:t xml:space="preserve">, </w:t>
       </w:r>
       <w:r>
-        <w:t>Badelaire</w:t>
-      </w:r>
+        <w:t>Flamberge</w:t>
+      </w:r>
+    </w:p>
+    <w:p>
+      <w:pPr>
+        <w:pStyle w:val="ListParagraph"/>
+        <w:numPr>
+          <w:ilvl w:val="1"/>
+          <w:numId w:val="1"/>
+        </w:numPr>
+      </w:pPr>
+      <w:r>
+        <w:t>Single-Edged, Curved</w:t>
+      </w:r>
+    </w:p>
+    <w:p>
+      <w:pPr>
+        <w:pStyle w:val="ListParagraph"/>
+        <w:numPr>
+          <w:ilvl w:val="2"/>
+          <w:numId w:val="1"/>
+        </w:numPr>
+      </w:pPr>
+      <w:r>
+        <w:t>Short (16-34 in)</w:t>
+      </w:r>
+    </w:p>
+    <w:p>
+      <w:pPr>
+        <w:pStyle w:val="ListParagraph"/>
+        <w:numPr>
+          <w:ilvl w:val="3"/>
+          <w:numId w:val="1"/>
+        </w:numPr>
+      </w:pPr>
+      <w:r>
+        <w:t xml:space="preserve">Kukri, </w:t>
+      </w:r>
+      <w:r>
+        <w:t xml:space="preserve">Falcata, </w:t>
+      </w:r>
+      <w:proofErr w:type="spellStart"/>
+      <w:r>
+        <w:t>Kopis</w:t>
+      </w:r>
+      <w:proofErr w:type="spellEnd"/>
       <w:r>
         <w:t xml:space="preserve">, </w:t>
       </w:r>
+      <w:r>
+        <w:t>Kora</w:t>
+      </w:r>
+      <w:r>
+        <w:t xml:space="preserve">, </w:t>
+      </w:r>
       <w:proofErr w:type="spellStart"/>
       <w:r>
-        <w:t>Kamplain</w:t>
+        <w:t>Kilij</w:t>
       </w:r>
       <w:proofErr w:type="spellEnd"/>
     </w:p>
@@ -146,16 +378,7 @@
         </w:numPr>
       </w:pPr>
       <w:r>
-        <w:t xml:space="preserve">Long </w:t>
-      </w:r>
-      <w:r>
-        <w:t>(</w:t>
-      </w:r>
-      <w:r>
-        <w:t>51</w:t>
-      </w:r>
-      <w:r>
-        <w:t>+ in)</w:t>
+        <w:t>Medium (35-51 in)</w:t>
       </w:r>
     </w:p>
     <w:p>
@@ -166,19 +389,118 @@
           <w:numId w:val="1"/>
         </w:numPr>
       </w:pPr>
+      <w:r>
+        <w:t>Scimitar</w:t>
+      </w:r>
+      <w:r>
+        <w:t xml:space="preserve">, Sabre, </w:t>
+      </w:r>
       <w:proofErr w:type="spellStart"/>
       <w:r>
-        <w:t>Odachi</w:t>
+        <w:t>Khopesh</w:t>
       </w:r>
       <w:proofErr w:type="spellEnd"/>
       <w:r>
-        <w:t xml:space="preserve">, </w:t>
+        <w:t xml:space="preserve">, Falx, </w:t>
+      </w:r>
+      <w:r>
+        <w:t>Talwar</w:t>
+      </w:r>
+      <w:r>
+        <w:t>, Scythe Sword</w:t>
+      </w:r>
+    </w:p>
+    <w:p>
+      <w:pPr>
+        <w:pStyle w:val="ListParagraph"/>
+        <w:numPr>
+          <w:ilvl w:val="0"/>
+          <w:numId w:val="1"/>
+        </w:numPr>
+      </w:pPr>
+      <w:r>
+        <w:t>Dagger</w:t>
+      </w:r>
+    </w:p>
+    <w:p>
+      <w:pPr>
+        <w:pStyle w:val="ListParagraph"/>
+        <w:numPr>
+          <w:ilvl w:val="1"/>
+          <w:numId w:val="1"/>
+        </w:numPr>
+      </w:pPr>
+      <w:r>
+        <w:t>Single-Edged</w:t>
+      </w:r>
+    </w:p>
+    <w:p>
+      <w:pPr>
+        <w:pStyle w:val="ListParagraph"/>
+        <w:numPr>
+          <w:ilvl w:val="2"/>
+          <w:numId w:val="1"/>
+        </w:numPr>
+      </w:pPr>
+      <w:r>
+        <w:t>Knife, Tanto</w:t>
+      </w:r>
+    </w:p>
+    <w:p>
+      <w:pPr>
+        <w:pStyle w:val="ListParagraph"/>
+        <w:numPr>
+          <w:ilvl w:val="1"/>
+          <w:numId w:val="1"/>
+        </w:numPr>
+      </w:pPr>
+      <w:r>
+        <w:t>Double-Edged</w:t>
+      </w:r>
+    </w:p>
+    <w:p>
+      <w:pPr>
+        <w:pStyle w:val="ListParagraph"/>
+        <w:numPr>
+          <w:ilvl w:val="2"/>
+          <w:numId w:val="1"/>
+        </w:numPr>
+      </w:pPr>
+      <w:r>
+        <w:t xml:space="preserve">Dirk, Dagger, Stiletto, </w:t>
       </w:r>
       <w:proofErr w:type="spellStart"/>
       <w:r>
-        <w:t>Miaodao</w:t>
+        <w:t>Baselard</w:t>
       </w:r>
       <w:proofErr w:type="spellEnd"/>
+      <w:r>
+        <w:t>, Kris</w:t>
+      </w:r>
+    </w:p>
+    <w:p>
+      <w:pPr>
+        <w:pStyle w:val="ListParagraph"/>
+        <w:numPr>
+          <w:ilvl w:val="0"/>
+          <w:numId w:val="1"/>
+        </w:numPr>
+      </w:pPr>
+      <w:r>
+        <w:t>Staff</w:t>
+      </w:r>
+    </w:p>
+    <w:p>
+      <w:pPr>
+        <w:pStyle w:val="ListParagraph"/>
+        <w:numPr>
+          <w:ilvl w:val="0"/>
+          <w:numId w:val="1"/>
+        </w:numPr>
+      </w:pPr>
+      <w:r>
+        <w:t>Spear</w:t>
+      </w:r>
     </w:p>
     <w:p>
       <w:pPr>
@@ -189,7 +511,70 @@
         </w:numPr>
       </w:pPr>
       <w:r>
-        <w:t>Double-Edged</w:t>
+        <w:t>S</w:t>
+      </w:r>
+      <w:r>
+        <w:t>pear</w:t>
+      </w:r>
+      <w:r>
+        <w:t xml:space="preserve"> (7-9 ft)</w:t>
+      </w:r>
+    </w:p>
+    <w:p>
+      <w:pPr>
+        <w:pStyle w:val="ListParagraph"/>
+        <w:numPr>
+          <w:ilvl w:val="1"/>
+          <w:numId w:val="1"/>
+        </w:numPr>
+      </w:pPr>
+      <w:r>
+        <w:t>Pike</w:t>
+      </w:r>
+      <w:r>
+        <w:t xml:space="preserve"> (10-25 ft)</w:t>
+      </w:r>
+    </w:p>
+    <w:p>
+      <w:pPr>
+        <w:pStyle w:val="ListParagraph"/>
+        <w:numPr>
+          <w:ilvl w:val="1"/>
+          <w:numId w:val="1"/>
+        </w:numPr>
+      </w:pPr>
+      <w:r>
+        <w:t>Trident</w:t>
+      </w:r>
+      <w:r>
+        <w:t xml:space="preserve"> (6-8 ft)</w:t>
+      </w:r>
+    </w:p>
+    <w:p>
+      <w:pPr>
+        <w:pStyle w:val="ListParagraph"/>
+        <w:numPr>
+          <w:ilvl w:val="0"/>
+          <w:numId w:val="1"/>
+        </w:numPr>
+      </w:pPr>
+      <w:r>
+        <w:t>Axe</w:t>
+      </w:r>
+    </w:p>
+    <w:p>
+      <w:pPr>
+        <w:pStyle w:val="ListParagraph"/>
+        <w:numPr>
+          <w:ilvl w:val="1"/>
+          <w:numId w:val="1"/>
+        </w:numPr>
+      </w:pPr>
+      <w:r>
+        <w:t xml:space="preserve">Large </w:t>
+      </w:r>
+      <w:r>
+        <w:t>(24-48 in)</w:t>
       </w:r>
     </w:p>
     <w:p>
@@ -201,7 +586,116 @@
         </w:numPr>
       </w:pPr>
       <w:r>
-        <w:t>Short (16-34 in)</w:t>
+        <w:t>Battle Axe</w:t>
+      </w:r>
+      <w:r>
+        <w:t>, Bearded Axe, Broad Axe</w:t>
+      </w:r>
+      <w:r>
+        <w:br/>
+      </w:r>
+      <w:hyperlink r:id="rId5" w:history="1">
+        <w:r>
+          <w:rPr>
+            <w:rStyle w:val="Hyperlink"/>
+          </w:rPr>
+          <w:t>https://medievallondon.ace.fordham.edu/exhibits/show/medieval-london-objects/item/102</w:t>
+        </w:r>
+      </w:hyperlink>
+      <w:r>
+        <w:br/>
+      </w:r>
+      <w:hyperlink r:id="rId6" w:history="1">
+        <w:r>
+          <w:rPr>
+            <w:rStyle w:val="Hyperlink"/>
+          </w:rPr>
+          <w:t>https://military.wikia.org/wiki/Battle_axe</w:t>
+        </w:r>
+      </w:hyperlink>
+    </w:p>
+    <w:p>
+      <w:pPr>
+        <w:pStyle w:val="ListParagraph"/>
+        <w:numPr>
+          <w:ilvl w:val="1"/>
+          <w:numId w:val="1"/>
+        </w:numPr>
+      </w:pPr>
+      <w:r>
+        <w:t>Small (12-24 in)</w:t>
+      </w:r>
+    </w:p>
+    <w:p>
+      <w:pPr>
+        <w:pStyle w:val="ListParagraph"/>
+        <w:numPr>
+          <w:ilvl w:val="2"/>
+          <w:numId w:val="1"/>
+        </w:numPr>
+      </w:pPr>
+      <w:r>
+        <w:t>Hand Axe</w:t>
+      </w:r>
+    </w:p>
+    <w:p>
+      <w:pPr>
+        <w:pStyle w:val="ListParagraph"/>
+        <w:numPr>
+          <w:ilvl w:val="0"/>
+          <w:numId w:val="1"/>
+        </w:numPr>
+      </w:pPr>
+      <w:r>
+        <w:t>Club/Mace</w:t>
+      </w:r>
+    </w:p>
+    <w:p>
+      <w:pPr>
+        <w:pStyle w:val="ListParagraph"/>
+        <w:numPr>
+          <w:ilvl w:val="1"/>
+          <w:numId w:val="1"/>
+        </w:numPr>
+      </w:pPr>
+      <w:r>
+        <w:t>Club (</w:t>
+      </w:r>
+      <w:r>
+        <w:t xml:space="preserve">12-24 in): Club, </w:t>
+      </w:r>
+      <w:r>
+        <w:t xml:space="preserve">cudgel, baton, bludgeon, truncheon, </w:t>
+      </w:r>
+      <w:proofErr w:type="spellStart"/>
+      <w:r>
+        <w:t>cosh</w:t>
+      </w:r>
+      <w:proofErr w:type="spellEnd"/>
+    </w:p>
+    <w:p>
+      <w:pPr>
+        <w:pStyle w:val="ListParagraph"/>
+        <w:numPr>
+          <w:ilvl w:val="1"/>
+          <w:numId w:val="1"/>
+        </w:numPr>
+      </w:pPr>
+      <w:r>
+        <w:t>Mace</w:t>
+      </w:r>
+    </w:p>
+    <w:p>
+      <w:pPr>
+        <w:pStyle w:val="ListParagraph"/>
+        <w:numPr>
+          <w:ilvl w:val="2"/>
+          <w:numId w:val="1"/>
+        </w:numPr>
+      </w:pPr>
+      <w:r>
+        <w:lastRenderedPageBreak/>
+        <w:t>Footman’s (24-36 in)</w:t>
       </w:r>
     </w:p>
     <w:p>
@@ -213,284 +707,112 @@
         </w:numPr>
       </w:pPr>
       <w:r>
-        <w:t xml:space="preserve">Short Sword, Gladius, </w:t>
-      </w:r>
+        <w:t>Fluted</w:t>
+      </w:r>
+    </w:p>
+    <w:p>
+      <w:pPr>
+        <w:pStyle w:val="ListParagraph"/>
+        <w:numPr>
+          <w:ilvl w:val="2"/>
+          <w:numId w:val="1"/>
+        </w:numPr>
+      </w:pPr>
+      <w:r>
+        <w:t>Horseman’s (36-48 in)</w:t>
+      </w:r>
+    </w:p>
+    <w:p>
+      <w:pPr>
+        <w:pStyle w:val="ListParagraph"/>
+        <w:numPr>
+          <w:ilvl w:val="3"/>
+          <w:numId w:val="1"/>
+        </w:numPr>
+      </w:pPr>
+      <w:r>
+        <w:t>Fluted</w:t>
+      </w:r>
+    </w:p>
+    <w:p>
+      <w:pPr>
+        <w:pStyle w:val="ListParagraph"/>
+        <w:numPr>
+          <w:ilvl w:val="2"/>
+          <w:numId w:val="1"/>
+        </w:numPr>
+      </w:pPr>
+      <w:r>
+        <w:t>2-handed (48-60 in)</w:t>
+      </w:r>
+    </w:p>
+    <w:p>
+      <w:pPr>
+        <w:pStyle w:val="ListParagraph"/>
+        <w:numPr>
+          <w:ilvl w:val="3"/>
+          <w:numId w:val="1"/>
+        </w:numPr>
+      </w:pPr>
+      <w:r>
+        <w:t>Fluted</w:t>
+      </w:r>
+    </w:p>
+    <w:p>
+      <w:pPr>
+        <w:pStyle w:val="ListParagraph"/>
+        <w:numPr>
+          <w:ilvl w:val="0"/>
+          <w:numId w:val="1"/>
+        </w:numPr>
+      </w:pPr>
+      <w:r>
+        <w:t>Flail</w:t>
+      </w:r>
+    </w:p>
+    <w:p>
+      <w:pPr>
+        <w:pStyle w:val="ListParagraph"/>
+        <w:numPr>
+          <w:ilvl w:val="0"/>
+          <w:numId w:val="1"/>
+        </w:numPr>
+      </w:pPr>
       <w:proofErr w:type="spellStart"/>
       <w:r>
-        <w:t>Xiphos</w:t>
+        <w:t>Polarm</w:t>
       </w:r>
       <w:proofErr w:type="spellEnd"/>
-      <w:r>
-        <w:t xml:space="preserve">, </w:t>
-      </w:r>
-      <w:r>
-        <w:t xml:space="preserve">Jian, </w:t>
-      </w:r>
-      <w:r>
-        <w:t xml:space="preserve">Spatha, </w:t>
-      </w:r>
-      <w:proofErr w:type="spellStart"/>
-      <w:r>
-        <w:t>Tsurugi</w:t>
-      </w:r>
-      <w:proofErr w:type="spellEnd"/>
-      <w:r>
-        <w:t xml:space="preserve">, </w:t>
-      </w:r>
-      <w:r>
-        <w:t>Cinquedea</w:t>
-      </w:r>
-      <w:r>
-        <w:t xml:space="preserve">, </w:t>
-      </w:r>
-      <w:proofErr w:type="spellStart"/>
-      <w:r>
-        <w:t>Katzbalger</w:t>
-      </w:r>
-      <w:proofErr w:type="spellEnd"/>
-    </w:p>
-    <w:p>
-      <w:pPr>
-        <w:pStyle w:val="ListParagraph"/>
-        <w:numPr>
-          <w:ilvl w:val="2"/>
-          <w:numId w:val="1"/>
-        </w:numPr>
-      </w:pPr>
-      <w:r>
-        <w:t>Medium (35-51 in)</w:t>
-      </w:r>
-    </w:p>
-    <w:p>
-      <w:pPr>
-        <w:pStyle w:val="ListParagraph"/>
-        <w:numPr>
-          <w:ilvl w:val="3"/>
-          <w:numId w:val="1"/>
-        </w:numPr>
-      </w:pPr>
-      <w:r>
-        <w:t xml:space="preserve">Longsword, Bastard Sword, Hand and a Half Sword, Arming Sword, Broadsword, Knight’s Sword, </w:t>
-      </w:r>
-      <w:proofErr w:type="spellStart"/>
-      <w:r>
-        <w:t>Kaskara</w:t>
-      </w:r>
-      <w:proofErr w:type="spellEnd"/>
-      <w:r>
-        <w:t xml:space="preserve">, Rapier, </w:t>
-      </w:r>
-      <w:proofErr w:type="spellStart"/>
-      <w:r>
-        <w:t>Schiavona</w:t>
-      </w:r>
-      <w:proofErr w:type="spellEnd"/>
-    </w:p>
-    <w:p>
-      <w:pPr>
-        <w:pStyle w:val="ListParagraph"/>
-        <w:numPr>
-          <w:ilvl w:val="2"/>
-          <w:numId w:val="1"/>
-        </w:numPr>
-      </w:pPr>
-      <w:r>
-        <w:t>Long (51+ in)</w:t>
-      </w:r>
-    </w:p>
-    <w:p>
-      <w:pPr>
-        <w:pStyle w:val="ListParagraph"/>
-        <w:numPr>
-          <w:ilvl w:val="3"/>
-          <w:numId w:val="1"/>
-        </w:numPr>
-      </w:pPr>
-      <w:proofErr w:type="spellStart"/>
-      <w:r>
-        <w:t>Greatsword</w:t>
-      </w:r>
-      <w:proofErr w:type="spellEnd"/>
-      <w:r>
-        <w:t xml:space="preserve">, Two-handed Sword, Claymore, </w:t>
-      </w:r>
-      <w:proofErr w:type="spellStart"/>
-      <w:r>
-        <w:t>Estoc</w:t>
-      </w:r>
-      <w:proofErr w:type="spellEnd"/>
-      <w:r>
-        <w:t xml:space="preserve">, </w:t>
-      </w:r>
-      <w:r>
-        <w:t>Flamberge</w:t>
-      </w:r>
-    </w:p>
-    <w:p>
-      <w:pPr>
-        <w:pStyle w:val="ListParagraph"/>
-        <w:numPr>
-          <w:ilvl w:val="1"/>
-          <w:numId w:val="1"/>
-        </w:numPr>
-      </w:pPr>
-      <w:r>
-        <w:t>Single-Edged, Curved</w:t>
-      </w:r>
-    </w:p>
-    <w:p>
-      <w:pPr>
-        <w:pStyle w:val="ListParagraph"/>
-        <w:numPr>
-          <w:ilvl w:val="2"/>
-          <w:numId w:val="1"/>
-        </w:numPr>
-      </w:pPr>
-      <w:r>
-        <w:t>Short (16-34 in)</w:t>
-      </w:r>
-    </w:p>
-    <w:p>
-      <w:pPr>
-        <w:pStyle w:val="ListParagraph"/>
-        <w:numPr>
-          <w:ilvl w:val="3"/>
-          <w:numId w:val="1"/>
-        </w:numPr>
-      </w:pPr>
-      <w:r>
-        <w:t xml:space="preserve">Kukri, </w:t>
-      </w:r>
-      <w:r>
-        <w:t xml:space="preserve">Falcata, </w:t>
-      </w:r>
-      <w:proofErr w:type="spellStart"/>
-      <w:r>
-        <w:t>Kopis</w:t>
-      </w:r>
-      <w:proofErr w:type="spellEnd"/>
-      <w:r>
-        <w:t xml:space="preserve">, </w:t>
-      </w:r>
-      <w:r>
-        <w:t>Kora</w:t>
-      </w:r>
-      <w:r>
-        <w:t xml:space="preserve">, </w:t>
-      </w:r>
-      <w:proofErr w:type="spellStart"/>
-      <w:r>
-        <w:t>Kilij</w:t>
-      </w:r>
-      <w:proofErr w:type="spellEnd"/>
-    </w:p>
-    <w:p>
-      <w:pPr>
-        <w:pStyle w:val="ListParagraph"/>
-        <w:numPr>
-          <w:ilvl w:val="2"/>
-          <w:numId w:val="1"/>
-        </w:numPr>
-      </w:pPr>
-      <w:r>
-        <w:t>Medium (35-51 in)</w:t>
-      </w:r>
-    </w:p>
-    <w:p>
-      <w:pPr>
-        <w:pStyle w:val="ListParagraph"/>
-        <w:numPr>
-          <w:ilvl w:val="3"/>
-          <w:numId w:val="1"/>
-        </w:numPr>
-      </w:pPr>
-      <w:r>
-        <w:t>Scimitar</w:t>
-      </w:r>
-      <w:r>
-        <w:t xml:space="preserve">, Sabre, </w:t>
-      </w:r>
-      <w:proofErr w:type="spellStart"/>
-      <w:r>
-        <w:t>Khopesh</w:t>
-      </w:r>
-      <w:proofErr w:type="spellEnd"/>
-      <w:r>
-        <w:t xml:space="preserve">, Falx, </w:t>
-      </w:r>
-      <w:r>
-        <w:t>Talwar</w:t>
-      </w:r>
-      <w:r>
-        <w:t>, Scythe Sword</w:t>
-      </w:r>
+    </w:p>
+    <w:p/>
+    <w:p/>
+    <w:p/>
+    <w:p>
+      <w:r>
+        <w:t>Pole weapon guards:</w:t>
+      </w:r>
+      <w:r>
+        <w:t xml:space="preserve"> </w:t>
+      </w:r>
+      <w:hyperlink r:id="rId7" w:history="1">
+        <w:r>
+          <w:rPr>
+            <w:rStyle w:val="Hyperlink"/>
+          </w:rPr>
+          <w:t>https://sites.google.com/site/mffgusa/training/meyer-polearms/introduction-to-meyer-s-staff</w:t>
+        </w:r>
+      </w:hyperlink>
     </w:p>
     <w:p>
       <w:pPr>
         <w:pStyle w:val="ListParagraph"/>
         <w:numPr>
           <w:ilvl w:val="0"/>
-          <w:numId w:val="1"/>
-        </w:numPr>
-      </w:pPr>
-      <w:r>
-        <w:t>Dagger</w:t>
-      </w:r>
-    </w:p>
-    <w:p>
-      <w:pPr>
-        <w:pStyle w:val="ListParagraph"/>
-        <w:numPr>
-          <w:ilvl w:val="1"/>
-          <w:numId w:val="1"/>
-        </w:numPr>
-      </w:pPr>
-      <w:r>
-        <w:t>Single-Edged</w:t>
-      </w:r>
-    </w:p>
-    <w:p>
-      <w:pPr>
-        <w:pStyle w:val="ListParagraph"/>
-        <w:numPr>
-          <w:ilvl w:val="2"/>
-          <w:numId w:val="1"/>
-        </w:numPr>
-      </w:pPr>
-      <w:r>
-        <w:t>Knife, Tanto</w:t>
-      </w:r>
-    </w:p>
-    <w:p>
-      <w:pPr>
-        <w:pStyle w:val="ListParagraph"/>
-        <w:numPr>
-          <w:ilvl w:val="1"/>
-          <w:numId w:val="1"/>
-        </w:numPr>
-      </w:pPr>
-      <w:r>
-        <w:t>Double-Edged</w:t>
-      </w:r>
-    </w:p>
-    <w:p>
-      <w:pPr>
-        <w:pStyle w:val="ListParagraph"/>
-        <w:numPr>
-          <w:ilvl w:val="2"/>
-          <w:numId w:val="1"/>
-        </w:numPr>
-      </w:pPr>
-      <w:r>
-        <w:t xml:space="preserve">Dirk, Dagger, Stiletto, </w:t>
-      </w:r>
-      <w:proofErr w:type="spellStart"/>
-      <w:r>
-        <w:t>Baselard</w:t>
-      </w:r>
-      <w:proofErr w:type="spellEnd"/>
-      <w:r>
-        <w:t>, Kris</w:t>
+          <w:numId w:val="2"/>
+        </w:numPr>
+      </w:pPr>
+      <w:r>
+        <w:t>High</w:t>
       </w:r>
     </w:p>
     <w:p>
@@ -498,11 +820,11 @@
         <w:pStyle w:val="ListParagraph"/>
         <w:numPr>
           <w:ilvl w:val="0"/>
-          <w:numId w:val="1"/>
-        </w:numPr>
-      </w:pPr>
-      <w:r>
-        <w:t>Staff</w:t>
+          <w:numId w:val="2"/>
+        </w:numPr>
+      </w:pPr>
+      <w:r>
+        <w:t>Side</w:t>
       </w:r>
     </w:p>
     <w:p>
@@ -510,44 +832,123 @@
         <w:pStyle w:val="ListParagraph"/>
         <w:numPr>
           <w:ilvl w:val="0"/>
-          <w:numId w:val="1"/>
-        </w:numPr>
-      </w:pPr>
-      <w:r>
-        <w:t>Spear</w:t>
-      </w:r>
-    </w:p>
-    <w:p>
-      <w:pPr>
-        <w:pStyle w:val="ListParagraph"/>
-        <w:numPr>
-          <w:ilvl w:val="1"/>
-          <w:numId w:val="1"/>
-        </w:numPr>
-      </w:pPr>
-      <w:r>
-        <w:t>Short</w:t>
-      </w:r>
-    </w:p>
-    <w:p>
-      <w:pPr>
-        <w:pStyle w:val="ListParagraph"/>
-        <w:numPr>
-          <w:ilvl w:val="1"/>
-          <w:numId w:val="1"/>
-        </w:numPr>
-      </w:pPr>
-      <w:r>
-        <w:t>Long</w:t>
-      </w:r>
-      <w:bookmarkStart w:id="0" w:name="_GoBack"/>
-      <w:bookmarkEnd w:id="0"/>
-    </w:p>
-    <w:p>
-      <w:pPr>
-        <w:ind w:left="1440"/>
-      </w:pPr>
-    </w:p>
+          <w:numId w:val="2"/>
+        </w:numPr>
+      </w:pPr>
+      <w:r>
+        <w:t>Middle</w:t>
+      </w:r>
+    </w:p>
+    <w:p>
+      <w:pPr>
+        <w:pStyle w:val="ListParagraph"/>
+        <w:numPr>
+          <w:ilvl w:val="0"/>
+          <w:numId w:val="2"/>
+        </w:numPr>
+      </w:pPr>
+      <w:r>
+        <w:t>Low</w:t>
+      </w:r>
+    </w:p>
+    <w:p>
+      <w:pPr>
+        <w:pStyle w:val="ListParagraph"/>
+        <w:numPr>
+          <w:ilvl w:val="0"/>
+          <w:numId w:val="2"/>
+        </w:numPr>
+      </w:pPr>
+      <w:r>
+        <w:t>Rudder</w:t>
+      </w:r>
+    </w:p>
+    <w:p>
+      <w:r>
+        <w:t xml:space="preserve">Battle Axe techniques: </w:t>
+      </w:r>
+      <w:hyperlink r:id="rId8" w:history="1">
+        <w:r>
+          <w:rPr>
+            <w:rStyle w:val="Hyperlink"/>
+          </w:rPr>
+          <w:t>https://www.youtube.com/watch?v=_A2CtvTGjuY</w:t>
+        </w:r>
+      </w:hyperlink>
+    </w:p>
+    <w:p>
+      <w:pPr>
+        <w:pStyle w:val="ListParagraph"/>
+        <w:numPr>
+          <w:ilvl w:val="0"/>
+          <w:numId w:val="3"/>
+        </w:numPr>
+      </w:pPr>
+      <w:r>
+        <w:t>Hook leg (trip)</w:t>
+      </w:r>
+    </w:p>
+    <w:p>
+      <w:pPr>
+        <w:pStyle w:val="ListParagraph"/>
+        <w:numPr>
+          <w:ilvl w:val="0"/>
+          <w:numId w:val="3"/>
+        </w:numPr>
+      </w:pPr>
+      <w:r>
+        <w:t>Hook Weapon (disarm)</w:t>
+      </w:r>
+    </w:p>
+    <w:p>
+      <w:pPr>
+        <w:pStyle w:val="ListParagraph"/>
+        <w:numPr>
+          <w:ilvl w:val="0"/>
+          <w:numId w:val="3"/>
+        </w:numPr>
+      </w:pPr>
+      <w:r>
+        <w:t>Hook Shield(disarm)</w:t>
+      </w:r>
+    </w:p>
+    <w:p>
+      <w:pPr>
+        <w:pStyle w:val="ListParagraph"/>
+        <w:numPr>
+          <w:ilvl w:val="0"/>
+          <w:numId w:val="3"/>
+        </w:numPr>
+      </w:pPr>
+      <w:r>
+        <w:t>Horn Thrust</w:t>
+      </w:r>
+    </w:p>
+    <w:p>
+      <w:pPr>
+        <w:pStyle w:val="ListParagraph"/>
+        <w:numPr>
+          <w:ilvl w:val="0"/>
+          <w:numId w:val="3"/>
+        </w:numPr>
+      </w:pPr>
+      <w:r>
+        <w:t>Butt Strike</w:t>
+      </w:r>
+    </w:p>
+    <w:p>
+      <w:pPr>
+        <w:pStyle w:val="ListParagraph"/>
+        <w:numPr>
+          <w:ilvl w:val="0"/>
+          <w:numId w:val="3"/>
+        </w:numPr>
+      </w:pPr>
+      <w:r>
+        <w:t>Slash</w:t>
+      </w:r>
+    </w:p>
+    <w:p/>
     <w:sectPr>
       <w:pgSz w:w="12240" w:h="15840"/>
       <w:pgMar w:top="1440" w:right="1440" w:bottom="1440" w:left="1440" w:header="720" w:footer="720" w:gutter="0"/>
@@ -561,6 +962,232 @@
 <file path=word/numbering.xml><?xml version="1.0" encoding="utf-8"?>
 <w:numbering xmlns:wpc="http://schemas.microsoft.com/office/word/2010/wordprocessingCanvas" xmlns:cx="http://schemas.microsoft.com/office/drawing/2014/chartex" xmlns:cx1="http://schemas.microsoft.com/office/drawing/2015/9/8/chartex" xmlns:cx2="http://schemas.microsoft.com/office/drawing/2015/10/21/chartex" xmlns:cx3="http://schemas.microsoft.com/office/drawing/2016/5/9/chartex" xmlns:cx4="http://schemas.microsoft.com/office/drawing/2016/5/10/chartex" xmlns:cx5="http://schemas.microsoft.com/office/drawing/2016/5/11/chartex" xmlns:cx6="http://schemas.microsoft.com/office/drawing/2016/5/12/chartex" xmlns:cx7="http://schemas.microsoft.com/office/drawing/2016/5/13/chartex" xmlns:cx8="http://schemas.microsoft.com/office/drawing/2016/5/14/chartex" xmlns:mc="http://schemas.openxmlformats.org/markup-compatibility/2006" xmlns:aink="http://schemas.microsoft.com/office/drawing/2016/ink" xmlns:am3d="http://schemas.microsoft.com/office/drawing/2017/model3d" xmlns:o="urn:schemas-microsoft-com:office:office" xmlns:r="http://schemas.openxmlformats.org/officeDocument/2006/relationships" xmlns:m="http://schemas.openxmlformats.org/officeDocument/2006/math" xmlns:v="urn:schemas-microsoft-com:vml" xmlns:wp14="http://schemas.microsoft.com/office/word/2010/wordprocessingDrawing" xmlns:wp="http://schemas.openxmlformats.org/drawingml/2006/wordprocessingDrawing" xmlns:w10="urn:schemas-microsoft-com:office:word" xmlns:w="http://schemas.openxmlformats.org/wordprocessingml/2006/main" xmlns:w14="http://schemas.microsoft.com/office/word/2010/wordml" xmlns:w15="http://schemas.microsoft.com/office/word/2012/wordml" xmlns:w16cid="http://schemas.microsoft.com/office/word/2016/wordml/cid" xmlns:w16se="http://schemas.microsoft.com/office/word/2015/wordml/symex" xmlns:wpg="http://schemas.microsoft.com/office/word/2010/wordprocessingGroup" xmlns:wpi="http://schemas.microsoft.com/office/word/2010/wordprocessingInk" xmlns:wne="http://schemas.microsoft.com/office/word/2006/wordml" xmlns:wps="http://schemas.microsoft.com/office/word/2010/wordprocessingShape" mc:Ignorable="w14 w15 w16se w16cid wp14">
   <w:abstractNum w:abstractNumId="0" w15:restartNumberingAfterBreak="0">
+    <w:nsid w:val="168B0A97"/>
+    <w:multiLevelType w:val="hybridMultilevel"/>
+    <w:tmpl w:val="C78CF4AE"/>
+    <w:lvl w:ilvl="0" w:tplc="04090001">
+      <w:start w:val="1"/>
+      <w:numFmt w:val="bullet"/>
+      <w:lvlText w:val=""/>
+      <w:lvlJc w:val="left"/>
+      <w:pPr>
+        <w:ind w:left="720" w:hanging="360"/>
+      </w:pPr>
+      <w:rPr>
+        <w:rFonts w:ascii="Symbol" w:hAnsi="Symbol" w:cs="Symbol" w:hint="default"/>
+      </w:rPr>
+    </w:lvl>
+    <w:lvl w:ilvl="1" w:tplc="04090003" w:tentative="1">
+      <w:start w:val="1"/>
+      <w:numFmt w:val="bullet"/>
+      <w:lvlText w:val="o"/>
+      <w:lvlJc w:val="left"/>
+      <w:pPr>
+        <w:ind w:left="1440" w:hanging="360"/>
+      </w:pPr>
+      <w:rPr>
+        <w:rFonts w:ascii="Courier New" w:hAnsi="Courier New" w:cs="Courier New" w:hint="default"/>
+      </w:rPr>
+    </w:lvl>
+    <w:lvl w:ilvl="2" w:tplc="04090005" w:tentative="1">
+      <w:start w:val="1"/>
+      <w:numFmt w:val="bullet"/>
+      <w:lvlText w:val=""/>
+      <w:lvlJc w:val="left"/>
+      <w:pPr>
+        <w:ind w:left="2160" w:hanging="360"/>
+      </w:pPr>
+      <w:rPr>
+        <w:rFonts w:ascii="Wingdings" w:hAnsi="Wingdings" w:cs="Wingdings" w:hint="default"/>
+      </w:rPr>
+    </w:lvl>
+    <w:lvl w:ilvl="3" w:tplc="04090001" w:tentative="1">
+      <w:start w:val="1"/>
+      <w:numFmt w:val="bullet"/>
+      <w:lvlText w:val=""/>
+      <w:lvlJc w:val="left"/>
+      <w:pPr>
+        <w:ind w:left="2880" w:hanging="360"/>
+      </w:pPr>
+      <w:rPr>
+        <w:rFonts w:ascii="Symbol" w:hAnsi="Symbol" w:cs="Symbol" w:hint="default"/>
+      </w:rPr>
+    </w:lvl>
+    <w:lvl w:ilvl="4" w:tplc="04090003" w:tentative="1">
+      <w:start w:val="1"/>
+      <w:numFmt w:val="bullet"/>
+      <w:lvlText w:val="o"/>
+      <w:lvlJc w:val="left"/>
+      <w:pPr>
+        <w:ind w:left="3600" w:hanging="360"/>
+      </w:pPr>
+      <w:rPr>
+        <w:rFonts w:ascii="Courier New" w:hAnsi="Courier New" w:cs="Courier New" w:hint="default"/>
+      </w:rPr>
+    </w:lvl>
+    <w:lvl w:ilvl="5" w:tplc="04090005" w:tentative="1">
+      <w:start w:val="1"/>
+      <w:numFmt w:val="bullet"/>
+      <w:lvlText w:val=""/>
+      <w:lvlJc w:val="left"/>
+      <w:pPr>
+        <w:ind w:left="4320" w:hanging="360"/>
+      </w:pPr>
+      <w:rPr>
+        <w:rFonts w:ascii="Wingdings" w:hAnsi="Wingdings" w:cs="Wingdings" w:hint="default"/>
+      </w:rPr>
+    </w:lvl>
+    <w:lvl w:ilvl="6" w:tplc="04090001" w:tentative="1">
+      <w:start w:val="1"/>
+      <w:numFmt w:val="bullet"/>
+      <w:lvlText w:val=""/>
+      <w:lvlJc w:val="left"/>
+      <w:pPr>
+        <w:ind w:left="5040" w:hanging="360"/>
+      </w:pPr>
+      <w:rPr>
+        <w:rFonts w:ascii="Symbol" w:hAnsi="Symbol" w:cs="Symbol" w:hint="default"/>
+      </w:rPr>
+    </w:lvl>
+    <w:lvl w:ilvl="7" w:tplc="04090003" w:tentative="1">
+      <w:start w:val="1"/>
+      <w:numFmt w:val="bullet"/>
+      <w:lvlText w:val="o"/>
+      <w:lvlJc w:val="left"/>
+      <w:pPr>
+        <w:ind w:left="5760" w:hanging="360"/>
+      </w:pPr>
+      <w:rPr>
+        <w:rFonts w:ascii="Courier New" w:hAnsi="Courier New" w:cs="Courier New" w:hint="default"/>
+      </w:rPr>
+    </w:lvl>
+    <w:lvl w:ilvl="8" w:tplc="04090005" w:tentative="1">
+      <w:start w:val="1"/>
+      <w:numFmt w:val="bullet"/>
+      <w:lvlText w:val=""/>
+      <w:lvlJc w:val="left"/>
+      <w:pPr>
+        <w:ind w:left="6480" w:hanging="360"/>
+      </w:pPr>
+      <w:rPr>
+        <w:rFonts w:ascii="Wingdings" w:hAnsi="Wingdings" w:cs="Wingdings" w:hint="default"/>
+      </w:rPr>
+    </w:lvl>
+  </w:abstractNum>
+  <w:abstractNum w:abstractNumId="1" w15:restartNumberingAfterBreak="0">
+    <w:nsid w:val="22363B1D"/>
+    <w:multiLevelType w:val="hybridMultilevel"/>
+    <w:tmpl w:val="FD50A39C"/>
+    <w:lvl w:ilvl="0" w:tplc="04090001">
+      <w:start w:val="1"/>
+      <w:numFmt w:val="bullet"/>
+      <w:lvlText w:val=""/>
+      <w:lvlJc w:val="left"/>
+      <w:pPr>
+        <w:ind w:left="720" w:hanging="360"/>
+      </w:pPr>
+      <w:rPr>
+        <w:rFonts w:ascii="Symbol" w:hAnsi="Symbol" w:cs="Symbol" w:hint="default"/>
+      </w:rPr>
+    </w:lvl>
+    <w:lvl w:ilvl="1" w:tplc="04090003" w:tentative="1">
+      <w:start w:val="1"/>
+      <w:numFmt w:val="bullet"/>
+      <w:lvlText w:val="o"/>
+      <w:lvlJc w:val="left"/>
+      <w:pPr>
+        <w:ind w:left="1440" w:hanging="360"/>
+      </w:pPr>
+      <w:rPr>
+        <w:rFonts w:ascii="Courier New" w:hAnsi="Courier New" w:cs="Courier New" w:hint="default"/>
+      </w:rPr>
+    </w:lvl>
+    <w:lvl w:ilvl="2" w:tplc="04090005" w:tentative="1">
+      <w:start w:val="1"/>
+      <w:numFmt w:val="bullet"/>
+      <w:lvlText w:val=""/>
+      <w:lvlJc w:val="left"/>
+      <w:pPr>
+        <w:ind w:left="2160" w:hanging="360"/>
+      </w:pPr>
+      <w:rPr>
+        <w:rFonts w:ascii="Wingdings" w:hAnsi="Wingdings" w:cs="Wingdings" w:hint="default"/>
+      </w:rPr>
+    </w:lvl>
+    <w:lvl w:ilvl="3" w:tplc="04090001" w:tentative="1">
+      <w:start w:val="1"/>
+      <w:numFmt w:val="bullet"/>
+      <w:lvlText w:val=""/>
+      <w:lvlJc w:val="left"/>
+      <w:pPr>
+        <w:ind w:left="2880" w:hanging="360"/>
+      </w:pPr>
+      <w:rPr>
+        <w:rFonts w:ascii="Symbol" w:hAnsi="Symbol" w:cs="Symbol" w:hint="default"/>
+      </w:rPr>
+    </w:lvl>
+    <w:lvl w:ilvl="4" w:tplc="04090003" w:tentative="1">
+      <w:start w:val="1"/>
+      <w:numFmt w:val="bullet"/>
+      <w:lvlText w:val="o"/>
+      <w:lvlJc w:val="left"/>
+      <w:pPr>
+        <w:ind w:left="3600" w:hanging="360"/>
+      </w:pPr>
+      <w:rPr>
+        <w:rFonts w:ascii="Courier New" w:hAnsi="Courier New" w:cs="Courier New" w:hint="default"/>
+      </w:rPr>
+    </w:lvl>
+    <w:lvl w:ilvl="5" w:tplc="04090005" w:tentative="1">
+      <w:start w:val="1"/>
+      <w:numFmt w:val="bullet"/>
+      <w:lvlText w:val=""/>
+      <w:lvlJc w:val="left"/>
+      <w:pPr>
+        <w:ind w:left="4320" w:hanging="360"/>
+      </w:pPr>
+      <w:rPr>
+        <w:rFonts w:ascii="Wingdings" w:hAnsi="Wingdings" w:cs="Wingdings" w:hint="default"/>
+      </w:rPr>
+    </w:lvl>
+    <w:lvl w:ilvl="6" w:tplc="04090001" w:tentative="1">
+      <w:start w:val="1"/>
+      <w:numFmt w:val="bullet"/>
+      <w:lvlText w:val=""/>
+      <w:lvlJc w:val="left"/>
+      <w:pPr>
+        <w:ind w:left="5040" w:hanging="360"/>
+      </w:pPr>
+      <w:rPr>
+        <w:rFonts w:ascii="Symbol" w:hAnsi="Symbol" w:cs="Symbol" w:hint="default"/>
+      </w:rPr>
+    </w:lvl>
+    <w:lvl w:ilvl="7" w:tplc="04090003" w:tentative="1">
+      <w:start w:val="1"/>
+      <w:numFmt w:val="bullet"/>
+      <w:lvlText w:val="o"/>
+      <w:lvlJc w:val="left"/>
+      <w:pPr>
+        <w:ind w:left="5760" w:hanging="360"/>
+      </w:pPr>
+      <w:rPr>
+        <w:rFonts w:ascii="Courier New" w:hAnsi="Courier New" w:cs="Courier New" w:hint="default"/>
+      </w:rPr>
+    </w:lvl>
+    <w:lvl w:ilvl="8" w:tplc="04090005" w:tentative="1">
+      <w:start w:val="1"/>
+      <w:numFmt w:val="bullet"/>
+      <w:lvlText w:val=""/>
+      <w:lvlJc w:val="left"/>
+      <w:pPr>
+        <w:ind w:left="6480" w:hanging="360"/>
+      </w:pPr>
+      <w:rPr>
+        <w:rFonts w:ascii="Wingdings" w:hAnsi="Wingdings" w:cs="Wingdings" w:hint="default"/>
+      </w:rPr>
+    </w:lvl>
+  </w:abstractNum>
+  <w:abstractNum w:abstractNumId="2" w15:restartNumberingAfterBreak="0">
     <w:nsid w:val="5DCA548C"/>
     <w:multiLevelType w:val="hybridMultilevel"/>
     <w:tmpl w:val="75C22EC8"/>
@@ -674,7 +1301,13 @@
     </w:lvl>
   </w:abstractNum>
   <w:num w:numId="1">
+    <w:abstractNumId w:val="2"/>
+  </w:num>
+  <w:num w:numId="2">
     <w:abstractNumId w:val="0"/>
+  </w:num>
+  <w:num w:numId="3">
+    <w:abstractNumId w:val="1"/>
   </w:num>
 </w:numbering>
 </file>
@@ -696,7 +1329,7 @@
       </w:pPr>
     </w:pPrDefault>
   </w:docDefaults>
-  <w:latentStyles w:defLockedState="0" w:defUIPriority="99" w:defSemiHidden="0" w:defUnhideWhenUsed="0" w:defQFormat="0" w:count="377">
+  <w:latentStyles w:defLockedState="0" w:defUIPriority="99" w:defSemiHidden="0" w:defUnhideWhenUsed="0" w:defQFormat="0" w:count="376">
     <w:lsdException w:name="Normal" w:uiPriority="0" w:qFormat="1"/>
     <w:lsdException w:name="heading 1" w:uiPriority="9" w:qFormat="1"/>
     <w:lsdException w:name="heading 2" w:semiHidden="1" w:uiPriority="9" w:unhideWhenUsed="1" w:qFormat="1"/>
@@ -802,6 +1435,7 @@
     <w:lsdException w:name="HTML Sample" w:semiHidden="1" w:unhideWhenUsed="1"/>
     <w:lsdException w:name="HTML Typewriter" w:semiHidden="1" w:unhideWhenUsed="1"/>
     <w:lsdException w:name="HTML Variable" w:semiHidden="1" w:unhideWhenUsed="1"/>
+    <w:lsdException w:name="Normal Table" w:semiHidden="1" w:unhideWhenUsed="1"/>
     <w:lsdException w:name="annotation subject" w:semiHidden="1" w:unhideWhenUsed="1"/>
     <w:lsdException w:name="No List" w:semiHidden="1" w:unhideWhenUsed="1"/>
     <w:lsdException w:name="Outline List 1" w:semiHidden="1" w:unhideWhenUsed="1"/>
@@ -847,9 +1481,11 @@
     <w:lsdException w:name="Table Subtle 1" w:semiHidden="1" w:unhideWhenUsed="1"/>
     <w:lsdException w:name="Table Subtle 2" w:semiHidden="1" w:unhideWhenUsed="1"/>
     <w:lsdException w:name="Table Web 1" w:semiHidden="1" w:unhideWhenUsed="1"/>
+    <w:lsdException w:name="Table Web 2" w:semiHidden="1" w:unhideWhenUsed="1"/>
     <w:lsdException w:name="Table Web 3" w:semiHidden="1" w:unhideWhenUsed="1"/>
     <w:lsdException w:name="Balloon Text" w:semiHidden="1" w:unhideWhenUsed="1"/>
     <w:lsdException w:name="Table Grid" w:uiPriority="39"/>
+    <w:lsdException w:name="Table Theme" w:semiHidden="1" w:unhideWhenUsed="1"/>
     <w:lsdException w:name="Placeholder Text" w:semiHidden="1"/>
     <w:lsdException w:name="No Spacing" w:uiPriority="1" w:qFormat="1"/>
     <w:lsdException w:name="Light Shading" w:uiPriority="60"/>
@@ -1070,7 +1706,6 @@
     <w:lsdException w:name="Hashtag" w:semiHidden="1" w:unhideWhenUsed="1"/>
     <w:lsdException w:name="Unresolved Mention" w:semiHidden="1" w:unhideWhenUsed="1"/>
     <w:lsdException w:name="Smart Link" w:semiHidden="1" w:unhideWhenUsed="1"/>
-    <w:lsdException w:name="Smart Link Error" w:semiHidden="1" w:unhideWhenUsed="1"/>
   </w:latentStyles>
   <w:style w:type="paragraph" w:default="1" w:styleId="Normal">
     <w:name w:val="Normal"/>
@@ -1113,6 +1748,18 @@
       <w:ind w:left="720"/>
       <w:contextualSpacing/>
     </w:pPr>
+  </w:style>
+  <w:style w:type="character" w:styleId="Hyperlink">
+    <w:name w:val="Hyperlink"/>
+    <w:basedOn w:val="DefaultParagraphFont"/>
+    <w:uiPriority w:val="99"/>
+    <w:semiHidden/>
+    <w:unhideWhenUsed/>
+    <w:rsid w:val="00F07AE8"/>
+    <w:rPr>
+      <w:color w:val="0000FF"/>
+      <w:u w:val="single"/>
+    </w:rPr>
   </w:style>
 </w:styles>
 </file>

</xml_diff>

<commit_message>
Added disarm and deshield attributes
Need to support new axe maneuvers
</commit_message>
<xml_diff>
--- a/Weapon Classifications.docx
+++ b/Weapon Classifications.docx
@@ -571,10 +571,7 @@
         </w:numPr>
       </w:pPr>
       <w:r>
-        <w:t xml:space="preserve">Large </w:t>
-      </w:r>
-      <w:r>
-        <w:t>(24-48 in)</w:t>
+        <w:t>Large (24-48 in)</w:t>
       </w:r>
     </w:p>
     <w:p>
@@ -864,6 +861,11 @@
       </w:r>
     </w:p>
     <w:p>
+      <w:pPr>
+        <w:rPr>
+          <w:rStyle w:val="Hyperlink"/>
+        </w:rPr>
+      </w:pPr>
       <w:r>
         <w:t xml:space="preserve">Battle Axe techniques: </w:t>
       </w:r>
@@ -877,6 +879,16 @@
       </w:hyperlink>
     </w:p>
     <w:p>
+      <w:hyperlink r:id="rId9" w:history="1">
+        <w:r>
+          <w:rPr>
+            <w:rStyle w:val="Hyperlink"/>
+          </w:rPr>
+          <w:t>http://www.hurstwic.org/history/articles/manufacturing/text/viking_axe.htm</w:t>
+        </w:r>
+      </w:hyperlink>
+    </w:p>
+    <w:p>
       <w:pPr>
         <w:pStyle w:val="ListParagraph"/>
         <w:numPr>
@@ -921,7 +933,7 @@
         </w:numPr>
       </w:pPr>
       <w:r>
-        <w:t>Horn Thrust</w:t>
+        <w:t>Hook Neck (pull forward)</w:t>
       </w:r>
     </w:p>
     <w:p>
@@ -933,7 +945,19 @@
         </w:numPr>
       </w:pPr>
       <w:r>
-        <w:t>Butt Strike</w:t>
+        <w:t>Axe Hammer</w:t>
+      </w:r>
+    </w:p>
+    <w:p>
+      <w:pPr>
+        <w:pStyle w:val="ListParagraph"/>
+        <w:numPr>
+          <w:ilvl w:val="0"/>
+          <w:numId w:val="3"/>
+        </w:numPr>
+      </w:pPr>
+      <w:r>
+        <w:t>Horn Thrust</w:t>
       </w:r>
     </w:p>
     <w:p>

</xml_diff>

<commit_message>
Updated doc, added hammers
</commit_message>
<xml_diff>
--- a/Weapon Classifications.docx
+++ b/Weapon Classifications.docx
@@ -662,11 +662,35 @@
         <w:t xml:space="preserve">12-24 in): Club, </w:t>
       </w:r>
       <w:r>
-        <w:t xml:space="preserve">cudgel, baton, bludgeon, truncheon, </w:t>
+        <w:t>C</w:t>
+      </w:r>
+      <w:r>
+        <w:t xml:space="preserve">udgel, </w:t>
+      </w:r>
+      <w:r>
+        <w:t>B</w:t>
+      </w:r>
+      <w:r>
+        <w:t xml:space="preserve">aton, </w:t>
+      </w:r>
+      <w:r>
+        <w:t>B</w:t>
+      </w:r>
+      <w:r>
+        <w:t xml:space="preserve">ludgeon, </w:t>
+      </w:r>
+      <w:r>
+        <w:t>T</w:t>
+      </w:r>
+      <w:r>
+        <w:t xml:space="preserve">runcheon, </w:t>
       </w:r>
       <w:proofErr w:type="spellStart"/>
       <w:r>
-        <w:t>cosh</w:t>
+        <w:t>C</w:t>
+      </w:r>
+      <w:r>
+        <w:t>osh</w:t>
       </w:r>
       <w:proofErr w:type="spellEnd"/>
     </w:p>
@@ -795,6 +819,30 @@
       </w:pPr>
       <w:r>
         <w:t>Hammer</w:t>
+      </w:r>
+    </w:p>
+    <w:p>
+      <w:pPr>
+        <w:pStyle w:val="ListParagraph"/>
+        <w:numPr>
+          <w:ilvl w:val="1"/>
+          <w:numId w:val="1"/>
+        </w:numPr>
+      </w:pPr>
+      <w:r>
+        <w:t>Warhammer</w:t>
+      </w:r>
+    </w:p>
+    <w:p>
+      <w:pPr>
+        <w:pStyle w:val="ListParagraph"/>
+        <w:numPr>
+          <w:ilvl w:val="1"/>
+          <w:numId w:val="1"/>
+        </w:numPr>
+      </w:pPr>
+      <w:r>
+        <w:t>Maul</w:t>
       </w:r>
     </w:p>
     <w:p>

</xml_diff>